<commit_message>
pc specs in article. Notes from expert interview recruitment pic
</commit_message>
<xml_diff>
--- a/Project Work/Worksheets/expert review/interview script.docx
+++ b/Project Work/Worksheets/expert review/interview script.docx
@@ -45,6 +45,19 @@
         <w:rPr>
           <w:lang w:val="en-GB"/>
         </w:rPr>
+        <w:t xml:space="preserve">The robot will be in un docked position, but the patient is still on the table. The 4 ports, camera and 3 tools are presented on the tool table, they can insert these and “play around”. </w:t>
+      </w:r>
+    </w:p>
+    <w:p>
+      <w:pPr>
+        <w:rPr>
+          <w:lang w:val="en-GB"/>
+        </w:rPr>
+      </w:pPr>
+      <w:r>
+        <w:rPr>
+          <w:lang w:val="en-GB"/>
+        </w:rPr>
         <w:t>Afterwards they will be able to try the simulation themselves and evaluate the scene.</w:t>
       </w:r>
     </w:p>
@@ -65,12 +78,14 @@
     <w:p>
       <w:pPr>
         <w:rPr>
-          <w:i/>
-          <w:lang w:val="en-GB"/>
-        </w:rPr>
-      </w:pPr>
-      <w:r>
-        <w:rPr>
+          <w:b/>
+          <w:i/>
+          <w:lang w:val="en-GB"/>
+        </w:rPr>
+      </w:pPr>
+      <w:r>
+        <w:rPr>
+          <w:b/>
           <w:i/>
           <w:lang w:val="en-GB"/>
         </w:rPr>
@@ -80,20 +95,66 @@
     <w:p>
       <w:pPr>
         <w:rPr>
-          <w:i/>
-          <w:lang w:val="en-GB"/>
-        </w:rPr>
-      </w:pPr>
-    </w:p>
-    <w:p>
-      <w:pPr>
-        <w:rPr>
-          <w:i/>
-          <w:lang w:val="en-GB"/>
-        </w:rPr>
-      </w:pPr>
-      <w:r>
-        <w:rPr>
+          <w:lang w:val="en-GB"/>
+        </w:rPr>
+      </w:pPr>
+      <w:r>
+        <w:rPr>
+          <w:lang w:val="en-GB"/>
+        </w:rPr>
+        <w:t>The basic functionality is working well.</w:t>
+      </w:r>
+    </w:p>
+    <w:p>
+      <w:pPr>
+        <w:rPr>
+          <w:lang w:val="en-GB"/>
+        </w:rPr>
+      </w:pPr>
+      <w:r>
+        <w:rPr>
+          <w:lang w:val="en-GB"/>
+        </w:rPr>
+        <w:t>The squares which was used to control the robot may need an indication of the orientation</w:t>
+      </w:r>
+    </w:p>
+    <w:p>
+      <w:pPr>
+        <w:rPr>
+          <w:lang w:val="en-GB"/>
+        </w:rPr>
+      </w:pPr>
+      <w:r>
+        <w:rPr>
+          <w:lang w:val="en-GB"/>
+        </w:rPr>
+        <w:t>Nice that the instruments could be socketed</w:t>
+      </w:r>
+    </w:p>
+    <w:p>
+      <w:pPr>
+        <w:rPr>
+          <w:lang w:val="en-GB"/>
+        </w:rPr>
+      </w:pPr>
+      <w:r>
+        <w:rPr>
+          <w:lang w:val="en-GB"/>
+        </w:rPr>
+        <w:t>The room itself worked well</w:t>
+      </w:r>
+    </w:p>
+    <w:p>
+      <w:pPr>
+        <w:rPr>
+          <w:b/>
+          <w:i/>
+          <w:lang w:val="en-GB"/>
+        </w:rPr>
+      </w:pPr>
+      <w:r>
+        <w:rPr>
+          <w:b/>
           <w:i/>
           <w:lang w:val="en-GB"/>
         </w:rPr>
@@ -101,6 +162,7 @@
       </w:r>
       <w:r>
         <w:rPr>
+          <w:b/>
           <w:i/>
           <w:lang w:val="en-GB"/>
         </w:rPr>
@@ -110,164 +172,324 @@
     <w:p>
       <w:pPr>
         <w:rPr>
-          <w:i/>
-          <w:lang w:val="en-GB"/>
-        </w:rPr>
-      </w:pPr>
-    </w:p>
-    <w:p>
-      <w:pPr>
-        <w:rPr>
-          <w:i/>
-          <w:lang w:val="en-GB"/>
-        </w:rPr>
-      </w:pPr>
-      <w:r>
-        <w:rPr>
-          <w:i/>
-          <w:lang w:val="en-GB"/>
-        </w:rPr>
-        <w:t>Is anything crucial missing from the simulation and the focus of it?</w:t>
-      </w:r>
-    </w:p>
-    <w:p>
-      <w:pPr>
-        <w:rPr>
-          <w:i/>
-          <w:lang w:val="en-GB"/>
-        </w:rPr>
-      </w:pPr>
-    </w:p>
-    <w:p>
-      <w:pPr>
-        <w:rPr>
-          <w:i/>
-          <w:lang w:val="en-GB"/>
-        </w:rPr>
-      </w:pPr>
-      <w:r>
-        <w:rPr>
-          <w:i/>
-          <w:lang w:val="en-GB"/>
-        </w:rPr>
-        <w:t>Is anything in the simulation redundant/superfluous?</w:t>
-      </w:r>
-    </w:p>
-    <w:p>
-      <w:pPr>
-        <w:rPr>
-          <w:i/>
-          <w:lang w:val="en-GB"/>
-        </w:rPr>
-      </w:pPr>
-    </w:p>
-    <w:p>
-      <w:pPr>
-        <w:rPr>
-          <w:i/>
-          <w:lang w:val="en-GB"/>
-        </w:rPr>
-      </w:pPr>
-      <w:r>
-        <w:rPr>
-          <w:i/>
-          <w:lang w:val="en-GB"/>
-        </w:rPr>
-        <w:t xml:space="preserve">What </w:t>
-      </w:r>
-      <w:r>
-        <w:rPr>
-          <w:i/>
-          <w:lang w:val="en-GB"/>
-        </w:rPr>
-        <w:t xml:space="preserve">would you use </w:t>
-      </w:r>
-      <w:r>
-        <w:rPr>
-          <w:i/>
-          <w:lang w:val="en-GB"/>
-        </w:rPr>
-        <w:t>this kind of simulation for?</w:t>
-      </w:r>
-    </w:p>
-    <w:p>
-      <w:pPr>
-        <w:rPr>
-          <w:i/>
-          <w:lang w:val="en-GB"/>
-        </w:rPr>
-      </w:pPr>
-    </w:p>
-    <w:p>
-      <w:pPr>
-        <w:rPr>
-          <w:i/>
-          <w:lang w:val="en-GB"/>
-        </w:rPr>
-      </w:pPr>
-      <w:r>
-        <w:rPr>
-          <w:i/>
-          <w:lang w:val="en-GB"/>
-        </w:rPr>
-        <w:t>How big of a factor does realism have</w:t>
-      </w:r>
-      <w:r>
-        <w:rPr>
-          <w:i/>
-          <w:lang w:val="en-GB"/>
-        </w:rPr>
-        <w:t>?</w:t>
-      </w:r>
-    </w:p>
-    <w:p>
-      <w:pPr>
-        <w:rPr>
-          <w:i/>
-          <w:lang w:val="en-GB"/>
-        </w:rPr>
-      </w:pPr>
-    </w:p>
-    <w:p>
-      <w:pPr>
-        <w:rPr>
-          <w:i/>
-          <w:lang w:val="en-GB"/>
-        </w:rPr>
-      </w:pPr>
-      <w:r>
-        <w:rPr>
-          <w:i/>
-          <w:lang w:val="en-GB"/>
-        </w:rPr>
-        <w:t>What kind of utility do you want in the scene?</w:t>
-      </w:r>
-    </w:p>
-    <w:p>
-      <w:pPr>
-        <w:rPr>
-          <w:i/>
-          <w:lang w:val="en-GB"/>
-        </w:rPr>
-      </w:pPr>
-    </w:p>
-    <w:p>
-      <w:pPr>
-        <w:rPr>
-          <w:i/>
-          <w:lang w:val="en-GB"/>
-        </w:rPr>
-      </w:pPr>
+          <w:lang w:val="en-GB"/>
+        </w:rPr>
+      </w:pPr>
+      <w:r>
+        <w:rPr>
+          <w:lang w:val="en-GB"/>
+        </w:rPr>
+        <w:t>The cart needs to be moved closer to the patient.</w:t>
+      </w:r>
+    </w:p>
+    <w:p>
+      <w:pPr>
+        <w:rPr>
+          <w:lang w:val="en-GB"/>
+        </w:rPr>
+      </w:pPr>
+      <w:r>
+        <w:rPr>
+          <w:lang w:val="en-GB"/>
+        </w:rPr>
+        <w:t>The arms didn’t work properly, as they weren’t moving in the same as the real robot did.</w:t>
+      </w:r>
+    </w:p>
+    <w:p>
+      <w:pPr>
+        <w:rPr>
+          <w:lang w:val="en-GB"/>
+        </w:rPr>
+      </w:pPr>
+      <w:r>
+        <w:rPr>
+          <w:lang w:val="en-GB"/>
+        </w:rPr>
+        <w:t>The instruments should</w:t>
+      </w:r>
+      <w:r>
+        <w:rPr>
+          <w:lang w:val="en-GB"/>
+        </w:rPr>
+        <w:t xml:space="preserve"> be</w:t>
+      </w:r>
+      <w:r>
+        <w:rPr>
+          <w:lang w:val="en-GB"/>
+        </w:rPr>
+        <w:t xml:space="preserve"> able to move instead of just pointing down</w:t>
+      </w:r>
+      <w:r>
+        <w:rPr>
+          <w:lang w:val="en-GB"/>
+        </w:rPr>
+        <w:t>.</w:t>
+      </w:r>
+      <w:r>
+        <w:rPr>
+          <w:lang w:val="en-GB"/>
+        </w:rPr>
+        <w:t xml:space="preserve"> </w:t>
+      </w:r>
+    </w:p>
+    <w:p>
+      <w:pPr>
+        <w:rPr>
+          <w:b/>
+          <w:i/>
+          <w:lang w:val="en-GB"/>
+        </w:rPr>
+      </w:pPr>
+      <w:r>
+        <w:rPr>
+          <w:b/>
+          <w:i/>
+          <w:lang w:val="en-GB"/>
+        </w:rPr>
+        <w:t>Is anything crucial missing from the simulation?</w:t>
+      </w:r>
+    </w:p>
+    <w:p>
+      <w:pPr>
+        <w:rPr>
+          <w:lang w:val="en-GB"/>
+        </w:rPr>
+      </w:pPr>
+      <w:r>
+        <w:rPr>
+          <w:lang w:val="en-GB"/>
+        </w:rPr>
+        <w:t xml:space="preserve">More realism in general. </w:t>
+      </w:r>
+    </w:p>
+    <w:p>
+      <w:pPr>
+        <w:rPr>
+          <w:lang w:val="en-GB"/>
+        </w:rPr>
+      </w:pPr>
+      <w:r>
+        <w:rPr>
+          <w:lang w:val="en-GB"/>
+        </w:rPr>
+        <w:t>You should be able to see the other “players” with each their dedicated roles.</w:t>
+      </w:r>
+    </w:p>
+    <w:p>
+      <w:pPr>
+        <w:rPr>
+          <w:lang w:val="en-GB"/>
+        </w:rPr>
+      </w:pPr>
+      <w:r>
+        <w:rPr>
+          <w:lang w:val="en-GB"/>
+        </w:rPr>
+        <w:t>Working together.</w:t>
+      </w:r>
       <w:bookmarkStart w:id="0" w:name="_GoBack"/>
       <w:bookmarkEnd w:id="0"/>
     </w:p>
     <w:p>
       <w:pPr>
         <w:rPr>
-          <w:i/>
-          <w:lang w:val="en-GB"/>
-        </w:rPr>
-      </w:pPr>
+          <w:lang w:val="en-GB"/>
+        </w:rPr>
+      </w:pPr>
+      <w:r>
+        <w:rPr>
+          <w:lang w:val="en-GB"/>
+        </w:rPr>
+        <w:t>Being able to go from the nurse position and docking the robot to sitting at the console and operate the robot. – A full simulation of the surgery.</w:t>
+      </w:r>
+    </w:p>
+    <w:p>
+      <w:pPr>
+        <w:rPr>
+          <w:lang w:val="en-GB"/>
+        </w:rPr>
+      </w:pPr>
+      <w:r>
+        <w:rPr>
+          <w:lang w:val="en-GB"/>
+        </w:rPr>
+        <w:t>Even expanding with anaesthetics and information hereof.</w:t>
+      </w:r>
+    </w:p>
+    <w:p>
+      <w:pPr>
+        <w:rPr>
+          <w:lang w:val="en-GB"/>
+        </w:rPr>
+      </w:pPr>
+      <w:r>
+        <w:rPr>
+          <w:lang w:val="en-GB"/>
+        </w:rPr>
+        <w:lastRenderedPageBreak/>
+        <w:t>Implementing disaster/accidents as</w:t>
+      </w:r>
+      <w:r>
+        <w:rPr>
+          <w:lang w:val="en-GB"/>
+        </w:rPr>
+        <w:t xml:space="preserve"> </w:t>
+      </w:r>
+      <w:r>
+        <w:rPr>
+          <w:lang w:val="en-GB"/>
+        </w:rPr>
+        <w:t>well, which you would need to adept to</w:t>
+      </w:r>
+      <w:r>
+        <w:rPr>
+          <w:lang w:val="en-GB"/>
+        </w:rPr>
+        <w:t>.</w:t>
+      </w:r>
+    </w:p>
+    <w:p>
+      <w:pPr>
+        <w:rPr>
+          <w:b/>
+          <w:i/>
+          <w:lang w:val="en-GB"/>
+        </w:rPr>
+      </w:pPr>
+      <w:r>
+        <w:rPr>
+          <w:b/>
+          <w:i/>
+          <w:lang w:val="en-GB"/>
+        </w:rPr>
+        <w:t>Is anything in the simulation redundant/superfluous?</w:t>
+      </w:r>
+    </w:p>
+    <w:p>
+      <w:pPr>
+        <w:rPr>
+          <w:lang w:val="en-GB"/>
+        </w:rPr>
+      </w:pPr>
+      <w:r>
+        <w:rPr>
+          <w:lang w:val="en-GB"/>
+        </w:rPr>
+        <w:t>No.</w:t>
+      </w:r>
+    </w:p>
+    <w:p>
+      <w:pPr>
+        <w:rPr>
+          <w:b/>
+          <w:i/>
+          <w:lang w:val="en-GB"/>
+        </w:rPr>
+      </w:pPr>
+      <w:r>
+        <w:rPr>
+          <w:b/>
+          <w:i/>
+          <w:lang w:val="en-GB"/>
+        </w:rPr>
+        <w:t>How would you describe the realism of the simulation? How did it affect the experience?</w:t>
+      </w:r>
+    </w:p>
+    <w:p>
+      <w:pPr>
+        <w:rPr>
+          <w:lang w:val="en-GB"/>
+        </w:rPr>
+      </w:pPr>
+      <w:r>
+        <w:rPr>
+          <w:lang w:val="en-GB"/>
+        </w:rPr>
+        <w:t>Nice and spacious.</w:t>
+      </w:r>
+    </w:p>
+    <w:p>
+      <w:pPr>
+        <w:rPr>
+          <w:lang w:val="en-GB"/>
+        </w:rPr>
+      </w:pPr>
+      <w:r>
+        <w:rPr>
+          <w:lang w:val="en-GB"/>
+        </w:rPr>
+        <w:t>Needs more realism to be considered a useful simulation</w:t>
+      </w:r>
+    </w:p>
+    <w:p>
+      <w:pPr>
+        <w:rPr>
+          <w:b/>
+          <w:i/>
+          <w:lang w:val="en-GB"/>
+        </w:rPr>
+      </w:pPr>
+      <w:r>
+        <w:rPr>
+          <w:b/>
+          <w:i/>
+          <w:lang w:val="en-GB"/>
+        </w:rPr>
+        <w:t>What details did you find missing/lacking in the scene?</w:t>
+      </w:r>
+    </w:p>
+    <w:p>
+      <w:pPr>
+        <w:rPr>
+          <w:lang w:val="en-GB"/>
+        </w:rPr>
+      </w:pPr>
+      <w:r>
+        <w:rPr>
+          <w:lang w:val="en-GB"/>
+        </w:rPr>
+        <w:t>The console is missing from the simulation</w:t>
+      </w:r>
+    </w:p>
+    <w:p>
+      <w:pPr>
+        <w:rPr>
+          <w:lang w:val="en-GB"/>
+        </w:rPr>
+      </w:pPr>
+      <w:r>
+        <w:rPr>
+          <w:lang w:val="en-GB"/>
+        </w:rPr>
+        <w:t>Ports in the patient, to give an end goal for the. Maybe attach the arms to the ports and make insertion of the tools in the ports.</w:t>
+      </w:r>
+    </w:p>
+    <w:p>
+      <w:pPr>
+        <w:rPr>
+          <w:lang w:val="en-GB"/>
+        </w:rPr>
+      </w:pPr>
+      <w:r>
+        <w:rPr>
+          <w:lang w:val="en-GB"/>
+        </w:rPr>
+        <w:t>When the arms are docked they should still be movable, but around the port socket of course.</w:t>
+      </w:r>
+    </w:p>
+    <w:p>
+      <w:pPr>
+        <w:spacing w:line="259" w:lineRule="auto"/>
+        <w:rPr>
+          <w:lang w:val="en-GB"/>
+        </w:rPr>
+      </w:pPr>
+      <w:r>
+        <w:rPr>
+          <w:lang w:val="en-GB"/>
+        </w:rPr>
+        <w:br w:type="page"/>
+      </w:r>
     </w:p>
     <w:p>
       <w:pPr>
@@ -302,20 +524,265 @@
     <w:p>
       <w:pPr>
         <w:rPr>
-          <w:b/>
-          <w:lang w:val="en-GB"/>
-        </w:rPr>
-      </w:pPr>
-    </w:p>
-    <w:p>
-      <w:pPr>
-        <w:rPr>
-          <w:i/>
-          <w:lang w:val="en-GB"/>
-        </w:rPr>
-      </w:pPr>
-      <w:r>
-        <w:rPr>
+          <w:lang w:val="en-GB"/>
+        </w:rPr>
+      </w:pPr>
+      <w:r>
+        <w:rPr>
+          <w:lang w:val="en-GB"/>
+        </w:rPr>
+        <w:t xml:space="preserve">5 ports and making the arms’ endpoints socket to the ports. </w:t>
+      </w:r>
+    </w:p>
+    <w:p>
+      <w:pPr>
+        <w:rPr>
+          <w:lang w:val="en-GB"/>
+        </w:rPr>
+      </w:pPr>
+      <w:r>
+        <w:rPr>
+          <w:lang w:val="en-GB"/>
+        </w:rPr>
+        <w:t>Results of too much force</w:t>
+      </w:r>
+    </w:p>
+    <w:p>
+      <w:pPr>
+        <w:rPr>
+          <w:lang w:val="en-GB"/>
+        </w:rPr>
+      </w:pPr>
+      <w:r>
+        <w:rPr>
+          <w:lang w:val="en-GB"/>
+        </w:rPr>
+        <w:t xml:space="preserve">It is too basic, but the </w:t>
+      </w:r>
+      <w:r>
+        <w:rPr>
+          <w:lang w:val="en-GB"/>
+        </w:rPr>
+        <w:t>idea has great potential.</w:t>
+      </w:r>
+    </w:p>
+    <w:p>
+      <w:pPr>
+        <w:rPr>
+          <w:lang w:val="en-GB"/>
+        </w:rPr>
+      </w:pPr>
+      <w:r>
+        <w:rPr>
+          <w:lang w:val="en-GB"/>
+        </w:rPr>
+        <w:t>Refinement and realism are key points.</w:t>
+      </w:r>
+    </w:p>
+    <w:p>
+      <w:pPr>
+        <w:rPr>
+          <w:b/>
+          <w:i/>
+          <w:lang w:val="en-GB"/>
+        </w:rPr>
+      </w:pPr>
+      <w:r>
+        <w:rPr>
+          <w:b/>
+          <w:i/>
+          <w:lang w:val="en-GB"/>
+        </w:rPr>
+        <w:t xml:space="preserve">What would you use this kind of simulation for? Opportunities, purposes, </w:t>
+      </w:r>
+      <w:r>
+        <w:rPr>
+          <w:b/>
+          <w:i/>
+          <w:lang w:val="en-GB"/>
+        </w:rPr>
+        <w:t>direction of</w:t>
+      </w:r>
+      <w:r>
+        <w:rPr>
+          <w:b/>
+          <w:i/>
+          <w:lang w:val="en-GB"/>
+        </w:rPr>
+        <w:t xml:space="preserve"> development.</w:t>
+      </w:r>
+    </w:p>
+    <w:p>
+      <w:pPr>
+        <w:rPr>
+          <w:lang w:val="en-GB"/>
+        </w:rPr>
+      </w:pPr>
+      <w:r>
+        <w:rPr>
+          <w:lang w:val="en-GB"/>
+        </w:rPr>
+        <w:t>As of right now, it may be able to give a basic idea to a completely new user. But it’s not detailed enough. People will not be able to train with this simulation. It has a lot of simulation.</w:t>
+      </w:r>
+    </w:p>
+    <w:p>
+      <w:pPr>
+        <w:rPr>
+          <w:lang w:val="en-GB"/>
+        </w:rPr>
+      </w:pPr>
+      <w:r>
+        <w:rPr>
+          <w:lang w:val="en-GB"/>
+        </w:rPr>
+        <w:t xml:space="preserve">It’s too basic right, but with further development, it can yield enormous possibilities. </w:t>
+      </w:r>
+    </w:p>
+    <w:p>
+      <w:pPr>
+        <w:rPr>
+          <w:lang w:val="en-GB"/>
+        </w:rPr>
+      </w:pPr>
+    </w:p>
+    <w:p>
+      <w:pPr>
+        <w:rPr>
+          <w:lang w:val="en-GB"/>
+        </w:rPr>
+      </w:pPr>
+      <w:r>
+        <w:rPr>
+          <w:b/>
+          <w:i/>
+          <w:lang w:val="en-GB"/>
+        </w:rPr>
+        <w:t>Could it be used for showcasing</w:t>
+      </w:r>
+      <w:r>
+        <w:rPr>
+          <w:b/>
+          <w:i/>
+          <w:lang w:val="en-GB"/>
+        </w:rPr>
+        <w:t>?</w:t>
+      </w:r>
+    </w:p>
+    <w:p>
+      <w:pPr>
+        <w:rPr>
+          <w:lang w:val="en-GB"/>
+        </w:rPr>
+      </w:pPr>
+      <w:r>
+        <w:rPr>
+          <w:lang w:val="en-GB"/>
+        </w:rPr>
+        <w:t>As before, it should be refined and more realistic, but it is a possibility to use it to showcase what is going on, how the team work together and what is going on.</w:t>
+      </w:r>
+    </w:p>
+    <w:p>
+      <w:pPr>
+        <w:rPr>
+          <w:lang w:val="en-GB"/>
+        </w:rPr>
+      </w:pPr>
+    </w:p>
+    <w:p>
+      <w:pPr>
+        <w:rPr>
+          <w:b/>
+          <w:i/>
+          <w:lang w:val="en-GB"/>
+        </w:rPr>
+      </w:pPr>
+      <w:r>
+        <w:rPr>
+          <w:b/>
+          <w:i/>
+          <w:lang w:val="en-GB"/>
+        </w:rPr>
+        <w:t>Do the controls suit your needs? How?</w:t>
+      </w:r>
+    </w:p>
+    <w:p>
+      <w:pPr>
+        <w:rPr>
+          <w:lang w:val="en-GB"/>
+        </w:rPr>
+      </w:pPr>
+      <w:r>
+        <w:rPr>
+          <w:lang w:val="en-GB"/>
+        </w:rPr>
+        <w:t>The two control options are good.</w:t>
+      </w:r>
+    </w:p>
+    <w:p>
+      <w:pPr>
+        <w:rPr>
+          <w:lang w:val="en-GB"/>
+        </w:rPr>
+      </w:pPr>
+      <w:r>
+        <w:rPr>
+          <w:lang w:val="en-GB"/>
+        </w:rPr>
+        <w:t xml:space="preserve">A reset button for a “mentor”/admin/supervisor. </w:t>
+      </w:r>
+    </w:p>
+    <w:p>
+      <w:pPr>
+        <w:ind w:firstLine="1304"/>
+        <w:rPr>
+          <w:lang w:val="en-GB"/>
+        </w:rPr>
+      </w:pPr>
+      <w:r>
+        <w:rPr>
+          <w:lang w:val="en-GB"/>
+        </w:rPr>
+        <w:t xml:space="preserve">A laser pointer which should be visible for everyone. </w:t>
+      </w:r>
+    </w:p>
+    <w:p>
+      <w:pPr>
+        <w:ind w:firstLine="1304"/>
+        <w:rPr>
+          <w:lang w:val="en-GB"/>
+        </w:rPr>
+      </w:pPr>
+      <w:r>
+        <w:rPr>
+          <w:lang w:val="en-GB"/>
+        </w:rPr>
+        <w:t>Regular controls as well</w:t>
+      </w:r>
+    </w:p>
+    <w:p>
+      <w:pPr>
+        <w:rPr>
+          <w:lang w:val="en-GB"/>
+        </w:rPr>
+      </w:pPr>
+      <w:r>
+        <w:rPr>
+          <w:lang w:val="en-GB"/>
+        </w:rPr>
+        <w:t>Admin controls to switch pre-set scenarios and the different kinds of operations/setups</w:t>
+      </w:r>
+    </w:p>
+    <w:p>
+      <w:pPr>
+        <w:rPr>
+          <w:b/>
+          <w:i/>
+          <w:lang w:val="en-GB"/>
+        </w:rPr>
+      </w:pPr>
+      <w:r>
+        <w:rPr>
+          <w:b/>
           <w:i/>
           <w:lang w:val="en-GB"/>
         </w:rPr>
@@ -323,11 +790,117 @@
       </w:r>
       <w:r>
         <w:rPr>
+          <w:b/>
           <w:i/>
           <w:lang w:val="en-GB"/>
         </w:rPr>
         <w:t>?</w:t>
       </w:r>
+    </w:p>
+    <w:p>
+      <w:pPr>
+        <w:rPr>
+          <w:lang w:val="en-GB"/>
+        </w:rPr>
+      </w:pPr>
+      <w:r>
+        <w:rPr>
+          <w:lang w:val="en-GB"/>
+        </w:rPr>
+        <w:lastRenderedPageBreak/>
+        <w:t>Role designation</w:t>
+      </w:r>
+    </w:p>
+    <w:p>
+      <w:pPr>
+        <w:rPr>
+          <w:i/>
+          <w:lang w:val="en-GB"/>
+        </w:rPr>
+      </w:pPr>
+      <w:r>
+        <w:rPr>
+          <w:b/>
+          <w:i/>
+          <w:lang w:val="en-GB"/>
+        </w:rPr>
+        <w:t xml:space="preserve">Nice to have </w:t>
+      </w:r>
+      <w:proofErr w:type="gramStart"/>
+      <w:r>
+        <w:rPr>
+          <w:b/>
+          <w:i/>
+          <w:lang w:val="en-GB"/>
+        </w:rPr>
+        <w:t>later on</w:t>
+      </w:r>
+      <w:proofErr w:type="gramEnd"/>
+    </w:p>
+    <w:p>
+      <w:pPr>
+        <w:rPr>
+          <w:lang w:val="en-GB"/>
+        </w:rPr>
+      </w:pPr>
+      <w:r>
+        <w:rPr>
+          <w:lang w:val="en-GB"/>
+        </w:rPr>
+        <w:t>A complete simulation of a surgery where you’re able to do everything which is done in real life.</w:t>
+      </w:r>
+    </w:p>
+    <w:p>
+      <w:pPr>
+        <w:rPr>
+          <w:lang w:val="en-GB"/>
+        </w:rPr>
+      </w:pPr>
+      <w:r>
+        <w:rPr>
+          <w:lang w:val="en-GB"/>
+        </w:rPr>
+        <w:t>Tactile feedback would be nice – but you use your eyes and compensate as you know the visual signals.</w:t>
+      </w:r>
+    </w:p>
+    <w:p>
+      <w:pPr>
+        <w:pStyle w:val="Listeafsnit"/>
+        <w:numPr>
+          <w:ilvl w:val="0"/>
+          <w:numId w:val="1"/>
+        </w:numPr>
+        <w:rPr>
+          <w:lang w:val="en-GB"/>
+        </w:rPr>
+      </w:pPr>
+      <w:r>
+        <w:rPr>
+          <w:lang w:val="en-GB"/>
+        </w:rPr>
+        <w:t>We could use the vibration in the controllers</w:t>
+      </w:r>
+    </w:p>
+    <w:p>
+      <w:pPr>
+        <w:rPr>
+          <w:lang w:val="en-GB"/>
+        </w:rPr>
+      </w:pPr>
+    </w:p>
+    <w:p>
+      <w:pPr>
+        <w:rPr>
+          <w:lang w:val="en-GB"/>
+        </w:rPr>
+      </w:pPr>
+    </w:p>
+    <w:p>
+      <w:pPr>
+        <w:rPr>
+          <w:lang w:val="en-GB"/>
+        </w:rPr>
+      </w:pPr>
     </w:p>
     <w:sectPr>
       <w:pgSz w:w="11906" w:h="16838"/>
@@ -337,6 +910,127 @@
     </w:sectPr>
   </w:body>
 </w:document>
+</file>
+
+<file path=word/numbering.xml><?xml version="1.0" encoding="utf-8"?>
+<w:numbering xmlns:wpc="http://schemas.microsoft.com/office/word/2010/wordprocessingCanvas" xmlns:cx="http://schemas.microsoft.com/office/drawing/2014/chartex" xmlns:cx1="http://schemas.microsoft.com/office/drawing/2015/9/8/chartex" xmlns:cx2="http://schemas.microsoft.com/office/drawing/2015/10/21/chartex" xmlns:cx3="http://schemas.microsoft.com/office/drawing/2016/5/9/chartex" xmlns:cx4="http://schemas.microsoft.com/office/drawing/2016/5/10/chartex" xmlns:cx5="http://schemas.microsoft.com/office/drawing/2016/5/11/chartex" xmlns:cx6="http://schemas.microsoft.com/office/drawing/2016/5/12/chartex" xmlns:cx7="http://schemas.microsoft.com/office/drawing/2016/5/13/chartex" xmlns:cx8="http://schemas.microsoft.com/office/drawing/2016/5/14/chartex" xmlns:mc="http://schemas.openxmlformats.org/markup-compatibility/2006" xmlns:aink="http://schemas.microsoft.com/office/drawing/2016/ink" xmlns:am3d="http://schemas.microsoft.com/office/drawing/2017/model3d" xmlns:o="urn:schemas-microsoft-com:office:office" xmlns:r="http://schemas.openxmlformats.org/officeDocument/2006/relationships" xmlns:m="http://schemas.openxmlformats.org/officeDocument/2006/math" xmlns:v="urn:schemas-microsoft-com:vml" xmlns:wp14="http://schemas.microsoft.com/office/word/2010/wordprocessingDrawing" xmlns:wp="http://schemas.openxmlformats.org/drawingml/2006/wordprocessingDrawing" xmlns:w10="urn:schemas-microsoft-com:office:word" xmlns:w="http://schemas.openxmlformats.org/wordprocessingml/2006/main" xmlns:w14="http://schemas.microsoft.com/office/word/2010/wordml" xmlns:w15="http://schemas.microsoft.com/office/word/2012/wordml" xmlns:w16cid="http://schemas.microsoft.com/office/word/2016/wordml/cid" xmlns:w16se="http://schemas.microsoft.com/office/word/2015/wordml/symex" xmlns:wpg="http://schemas.microsoft.com/office/word/2010/wordprocessingGroup" xmlns:wpi="http://schemas.microsoft.com/office/word/2010/wordprocessingInk" xmlns:wne="http://schemas.microsoft.com/office/word/2006/wordml" xmlns:wps="http://schemas.microsoft.com/office/word/2010/wordprocessingShape" mc:Ignorable="w14 w15 w16se w16cid wp14">
+  <w:abstractNum w:abstractNumId="0" w15:restartNumberingAfterBreak="0">
+    <w:nsid w:val="4B76459B"/>
+    <w:multiLevelType w:val="hybridMultilevel"/>
+    <w:tmpl w:val="2758B844"/>
+    <w:lvl w:ilvl="0" w:tplc="04060001">
+      <w:start w:val="1"/>
+      <w:numFmt w:val="bullet"/>
+      <w:lvlText w:val=""/>
+      <w:lvlJc w:val="left"/>
+      <w:pPr>
+        <w:ind w:left="720" w:hanging="360"/>
+      </w:pPr>
+      <w:rPr>
+        <w:rFonts w:ascii="Symbol" w:hAnsi="Symbol" w:hint="default"/>
+      </w:rPr>
+    </w:lvl>
+    <w:lvl w:ilvl="1" w:tplc="04060003" w:tentative="1">
+      <w:start w:val="1"/>
+      <w:numFmt w:val="bullet"/>
+      <w:lvlText w:val="o"/>
+      <w:lvlJc w:val="left"/>
+      <w:pPr>
+        <w:ind w:left="1440" w:hanging="360"/>
+      </w:pPr>
+      <w:rPr>
+        <w:rFonts w:ascii="Courier New" w:hAnsi="Courier New" w:cs="Courier New" w:hint="default"/>
+      </w:rPr>
+    </w:lvl>
+    <w:lvl w:ilvl="2" w:tplc="04060005" w:tentative="1">
+      <w:start w:val="1"/>
+      <w:numFmt w:val="bullet"/>
+      <w:lvlText w:val=""/>
+      <w:lvlJc w:val="left"/>
+      <w:pPr>
+        <w:ind w:left="2160" w:hanging="360"/>
+      </w:pPr>
+      <w:rPr>
+        <w:rFonts w:ascii="Wingdings" w:hAnsi="Wingdings" w:hint="default"/>
+      </w:rPr>
+    </w:lvl>
+    <w:lvl w:ilvl="3" w:tplc="04060001" w:tentative="1">
+      <w:start w:val="1"/>
+      <w:numFmt w:val="bullet"/>
+      <w:lvlText w:val=""/>
+      <w:lvlJc w:val="left"/>
+      <w:pPr>
+        <w:ind w:left="2880" w:hanging="360"/>
+      </w:pPr>
+      <w:rPr>
+        <w:rFonts w:ascii="Symbol" w:hAnsi="Symbol" w:hint="default"/>
+      </w:rPr>
+    </w:lvl>
+    <w:lvl w:ilvl="4" w:tplc="04060003" w:tentative="1">
+      <w:start w:val="1"/>
+      <w:numFmt w:val="bullet"/>
+      <w:lvlText w:val="o"/>
+      <w:lvlJc w:val="left"/>
+      <w:pPr>
+        <w:ind w:left="3600" w:hanging="360"/>
+      </w:pPr>
+      <w:rPr>
+        <w:rFonts w:ascii="Courier New" w:hAnsi="Courier New" w:cs="Courier New" w:hint="default"/>
+      </w:rPr>
+    </w:lvl>
+    <w:lvl w:ilvl="5" w:tplc="04060005" w:tentative="1">
+      <w:start w:val="1"/>
+      <w:numFmt w:val="bullet"/>
+      <w:lvlText w:val=""/>
+      <w:lvlJc w:val="left"/>
+      <w:pPr>
+        <w:ind w:left="4320" w:hanging="360"/>
+      </w:pPr>
+      <w:rPr>
+        <w:rFonts w:ascii="Wingdings" w:hAnsi="Wingdings" w:hint="default"/>
+      </w:rPr>
+    </w:lvl>
+    <w:lvl w:ilvl="6" w:tplc="04060001" w:tentative="1">
+      <w:start w:val="1"/>
+      <w:numFmt w:val="bullet"/>
+      <w:lvlText w:val=""/>
+      <w:lvlJc w:val="left"/>
+      <w:pPr>
+        <w:ind w:left="5040" w:hanging="360"/>
+      </w:pPr>
+      <w:rPr>
+        <w:rFonts w:ascii="Symbol" w:hAnsi="Symbol" w:hint="default"/>
+      </w:rPr>
+    </w:lvl>
+    <w:lvl w:ilvl="7" w:tplc="04060003" w:tentative="1">
+      <w:start w:val="1"/>
+      <w:numFmt w:val="bullet"/>
+      <w:lvlText w:val="o"/>
+      <w:lvlJc w:val="left"/>
+      <w:pPr>
+        <w:ind w:left="5760" w:hanging="360"/>
+      </w:pPr>
+      <w:rPr>
+        <w:rFonts w:ascii="Courier New" w:hAnsi="Courier New" w:cs="Courier New" w:hint="default"/>
+      </w:rPr>
+    </w:lvl>
+    <w:lvl w:ilvl="8" w:tplc="04060005" w:tentative="1">
+      <w:start w:val="1"/>
+      <w:numFmt w:val="bullet"/>
+      <w:lvlText w:val=""/>
+      <w:lvlJc w:val="left"/>
+      <w:pPr>
+        <w:ind w:left="6480" w:hanging="360"/>
+      </w:pPr>
+      <w:rPr>
+        <w:rFonts w:ascii="Wingdings" w:hAnsi="Wingdings" w:hint="default"/>
+      </w:rPr>
+    </w:lvl>
+  </w:abstractNum>
+  <w:num w:numId="1">
+    <w:abstractNumId w:val="0"/>
+  </w:num>
+</w:numbering>
 </file>
 
 <file path=word/styles.xml><?xml version="1.0" encoding="utf-8"?>
@@ -871,6 +1565,47 @@
       <w:szCs w:val="32"/>
     </w:rPr>
   </w:style>
+  <w:style w:type="paragraph" w:styleId="Markeringsbobletekst">
+    <w:name w:val="Balloon Text"/>
+    <w:basedOn w:val="Normal"/>
+    <w:link w:val="MarkeringsbobletekstTegn"/>
+    <w:uiPriority w:val="99"/>
+    <w:semiHidden/>
+    <w:unhideWhenUsed/>
+    <w:rsid w:val="000A3257"/>
+    <w:pPr>
+      <w:spacing w:after="0" w:line="240" w:lineRule="auto"/>
+    </w:pPr>
+    <w:rPr>
+      <w:rFonts w:ascii="Segoe UI" w:hAnsi="Segoe UI" w:cs="Segoe UI"/>
+      <w:sz w:val="18"/>
+      <w:szCs w:val="18"/>
+    </w:rPr>
+  </w:style>
+  <w:style w:type="character" w:customStyle="1" w:styleId="MarkeringsbobletekstTegn">
+    <w:name w:val="Markeringsbobletekst Tegn"/>
+    <w:basedOn w:val="Standardskrifttypeiafsnit"/>
+    <w:link w:val="Markeringsbobletekst"/>
+    <w:uiPriority w:val="99"/>
+    <w:semiHidden/>
+    <w:rsid w:val="000A3257"/>
+    <w:rPr>
+      <w:rFonts w:ascii="Segoe UI" w:hAnsi="Segoe UI" w:cs="Segoe UI"/>
+      <w:sz w:val="18"/>
+      <w:szCs w:val="18"/>
+    </w:rPr>
+  </w:style>
+  <w:style w:type="paragraph" w:styleId="Listeafsnit">
+    <w:name w:val="List Paragraph"/>
+    <w:basedOn w:val="Normal"/>
+    <w:uiPriority w:val="34"/>
+    <w:qFormat/>
+    <w:rsid w:val="00907FB3"/>
+    <w:pPr>
+      <w:ind w:left="720"/>
+      <w:contextualSpacing/>
+    </w:pPr>
+  </w:style>
 </w:styles>
 </file>
 

</xml_diff>